<commit_message>
New translations Replacing Product Visions with Customer Journey Visions.docx (Portuguese, Brazilian)
</commit_message>
<xml_diff>
--- a/pt-BR/pt-BR/Replacing Product Visions with Customer Journey Visions.docx
+++ b/pt-BR/pt-BR/Replacing Product Visions with Customer Journey Visions.docx
@@ -46,7 +46,7 @@
           <w:u w:val="single"/>
           <w:lang w:eastAsia="pt-BR"/>
         </w:rPr>
-        <w:t xml:space="preserve">May 7, 2018</w:t>
+        <w:t xml:space="preserve">7 de Maio de 2018</w:t>
       </w:r>
       <w:r>
         <w:rPr>
@@ -80,7 +80,7 @@
             <w:szCs w:val="63"/>
             <w:u w:val="single"/>
           </w:rPr>
-          <w:t xml:space="preserve">Replacing Product Visions with Customer Journey Visions</w:t>
+          <w:t xml:space="preserve">Substituindo Visões de Produto por Visões da Jornada do Cliente</w:t>
         </w:r>
       </w:hyperlink>
     </w:p>
@@ -209,7 +209,7 @@
           <w:sz w:val="21"/>
           <w:szCs w:val="21"/>
         </w:rPr>
-        <w:t xml:space="preserve">Homer Simpson car vision: </w:t>
+        <w:t xml:space="preserve">Visão do carro de Homer Simpson: </w:t>
       </w:r>
       <w:hyperlink r:id="rId6" w:tgtFrame="_blank" w:history="1">
         <w:r>
@@ -221,7 +221,7 @@
             <w:szCs w:val="21"/>
             <w:u w:val="single"/>
           </w:rPr>
-          <w:t xml:space="preserve">The Homer</w:t>
+          <w:t xml:space="preserve">O Homer</w:t>
         </w:r>
       </w:hyperlink>
     </w:p>
@@ -249,7 +249,7 @@
           <w:sz w:val="24"/>
           <w:szCs w:val="24"/>
         </w:rPr>
-        <w:t xml:space="preserve">Where do you see the product in X years?</w:t>
+        <w:t xml:space="preserve">Onde você vê o produto em X anos?</w:t>
       </w:r>
     </w:p>
     <w:p>

</xml_diff>